<commit_message>
Remove React source files, keep GitHub Pages deployment
</commit_message>
<xml_diff>
--- a/templates/paper-template.docx
+++ b/templates/paper-template.docx
@@ -2,13 +2,6 @@
 <file path=word/document.xml><?xml version="1.0" encoding="utf-8"?>
 <w:document xmlns:wpc="http://schemas.microsoft.com/office/word/2010/wordprocessingCanvas" xmlns:cx="http://schemas.microsoft.com/office/drawing/2014/chartex" xmlns:cx1="http://schemas.microsoft.com/office/drawing/2015/9/8/chartex" xmlns:cx2="http://schemas.microsoft.com/office/drawing/2015/10/21/chartex" xmlns:cx3="http://schemas.microsoft.com/office/drawing/2016/5/9/chartex" xmlns:cx4="http://schemas.microsoft.com/office/drawing/2016/5/10/chartex" xmlns:cx5="http://schemas.microsoft.com/office/drawing/2016/5/11/chartex" xmlns:cx6="http://schemas.microsoft.com/office/drawing/2016/5/12/chartex" xmlns:cx7="http://schemas.microsoft.com/office/drawing/2016/5/13/chartex" xmlns:cx8="http://schemas.microsoft.com/office/drawing/2016/5/14/chartex" xmlns:mc="http://schemas.openxmlformats.org/markup-compatibility/2006" xmlns:aink="http://schemas.microsoft.com/office/drawing/2016/ink" xmlns:am3d="http://schemas.microsoft.com/office/drawing/2017/model3d" xmlns:o="urn:schemas-microsoft-com:office:office" xmlns:oel="http://schemas.microsoft.com/office/2019/extlst" xmlns:r="http://schemas.openxmlformats.org/officeDocument/2006/relationships" xmlns:m="http://schemas.openxmlformats.org/officeDocument/2006/math" xmlns:v="urn:schemas-microsoft-com:vml" xmlns:wp14="http://schemas.microsoft.com/office/word/2010/wordprocessingDrawing" xmlns:wp="http://schemas.openxmlformats.org/drawingml/2006/wordprocessingDrawing" xmlns:w10="urn:schemas-microsoft-com:office:word" xmlns:w="http://schemas.openxmlformats.org/wordprocessingml/2006/main" xmlns:w14="http://schemas.microsoft.com/office/word/2010/wordml" xmlns:w15="http://schemas.microsoft.com/office/word/2012/wordml" xmlns:w16cex="http://schemas.microsoft.com/office/word/2018/wordml/cex" xmlns:w16cid="http://schemas.microsoft.com/office/word/2016/wordml/cid" xmlns:w16="http://schemas.microsoft.com/office/word/2018/wordml" xmlns:w16du="http://schemas.microsoft.com/office/word/2023/wordml/word16du" xmlns:w16sdtdh="http://schemas.microsoft.com/office/word/2020/wordml/sdtdatahash" xmlns:w16sdtfl="http://schemas.microsoft.com/office/word/2024/wordml/sdtformatlock" xmlns:w16se="http://schemas.microsoft.com/office/word/2015/wordml/symex" xmlns:wpg="http://schemas.microsoft.com/office/word/2010/wordprocessingGroup" xmlns:wpi="http://schemas.microsoft.com/office/word/2010/wordprocessingInk" xmlns:wne="http://schemas.microsoft.com/office/word/2006/wordml" xmlns:wps="http://schemas.microsoft.com/office/word/2010/wordprocessingShape" mc:Ignorable="w14 w15 w16se w16cid w16 w16cex w16sdtdh w16sdtfl w16du wp14">
   <w:body>
-    <w:p>
-      <w:pPr>
-        <w:rPr>
-          <w:lang w:val="fr-FR"/>
-        </w:rPr>
-      </w:pPr>
-    </w:p>
     <w:p>
       <w:pPr>
         <w:jc w:val="center"/>
@@ -716,22 +709,19 @@
       <w:pStyle w:val="En-tte"/>
     </w:pPr>
     <w:r>
-      <w:rPr>
-        <w:noProof/>
-      </w:rPr>
       <w:drawing>
-        <wp:anchor distT="0" distB="0" distL="114300" distR="114300" simplePos="0" relativeHeight="251658240" behindDoc="1" locked="0" layoutInCell="1" allowOverlap="1" wp14:anchorId="43BD7314" wp14:editId="7276A86A">
+        <wp:anchor distT="0" distB="0" distL="114300" distR="114300" simplePos="0" relativeHeight="251661312" behindDoc="1" locked="0" layoutInCell="1" allowOverlap="1" wp14:anchorId="019332D3" wp14:editId="13300093">
           <wp:simplePos x="0" y="0"/>
           <wp:positionH relativeFrom="column">
-            <wp:posOffset>-36195</wp:posOffset>
+            <wp:posOffset>45720</wp:posOffset>
           </wp:positionH>
           <wp:positionV relativeFrom="paragraph">
-            <wp:posOffset>-446405</wp:posOffset>
+            <wp:posOffset>-417830</wp:posOffset>
           </wp:positionV>
-          <wp:extent cx="5825758" cy="1066800"/>
-          <wp:effectExtent l="0" t="0" r="3810" b="0"/>
+          <wp:extent cx="5546725" cy="866671"/>
+          <wp:effectExtent l="0" t="0" r="0" b="0"/>
           <wp:wrapNone/>
-          <wp:docPr id="879812581" name="Image 1"/>
+          <wp:docPr id="487308899" name="Image 1"/>
           <wp:cNvGraphicFramePr>
             <a:graphicFrameLocks xmlns:a="http://schemas.openxmlformats.org/drawingml/2006/main" noChangeAspect="1"/>
           </wp:cNvGraphicFramePr>
@@ -739,7 +729,7 @@
             <a:graphicData uri="http://schemas.openxmlformats.org/drawingml/2006/picture">
               <pic:pic xmlns:pic="http://schemas.openxmlformats.org/drawingml/2006/picture">
                 <pic:nvPicPr>
-                  <pic:cNvPr id="159836631" name=""/>
+                  <pic:cNvPr id="487308899" name=""/>
                   <pic:cNvPicPr/>
                 </pic:nvPicPr>
                 <pic:blipFill>
@@ -757,7 +747,7 @@
                 <pic:spPr>
                   <a:xfrm>
                     <a:off x="0" y="0"/>
-                    <a:ext cx="5825758" cy="1066800"/>
+                    <a:ext cx="5546725" cy="866671"/>
                   </a:xfrm>
                   <a:prstGeom prst="rect">
                     <a:avLst/>
@@ -769,9 +759,6 @@
           <wp14:sizeRelH relativeFrom="margin">
             <wp14:pctWidth>0</wp14:pctWidth>
           </wp14:sizeRelH>
-          <wp14:sizeRelV relativeFrom="margin">
-            <wp14:pctHeight>0</wp14:pctHeight>
-          </wp14:sizeRelV>
         </wp:anchor>
       </w:drawing>
     </w:r>
@@ -1392,6 +1379,7 @@
   <w:style w:type="character" w:default="1" w:styleId="Policepardfaut">
     <w:name w:val="Default Paragraph Font"/>
     <w:uiPriority w:val="1"/>
+    <w:semiHidden/>
     <w:unhideWhenUsed/>
   </w:style>
   <w:style w:type="table" w:default="1" w:styleId="TableauNormal">

</xml_diff>